<commit_message>
Updated the code, summary, and readme file
</commit_message>
<xml_diff>
--- a/PyCitySchools/Results_Summary.docx
+++ b/PyCitySchools/Results_Summary.docx
@@ -3,89 +3,421 @@
 <w:document xmlns:wpc="http://schemas.microsoft.com/office/word/2010/wordprocessingCanvas" xmlns:cx="http://schemas.microsoft.com/office/drawing/2014/chartex" xmlns:cx1="http://schemas.microsoft.com/office/drawing/2015/9/8/chartex" xmlns:cx2="http://schemas.microsoft.com/office/drawing/2015/10/21/chartex" xmlns:cx3="http://schemas.microsoft.com/office/drawing/2016/5/9/chartex" xmlns:cx4="http://schemas.microsoft.com/office/drawing/2016/5/10/chartex" xmlns:cx5="http://schemas.microsoft.com/office/drawing/2016/5/11/chartex" xmlns:cx6="http://schemas.microsoft.com/office/drawing/2016/5/12/chartex" xmlns:cx7="http://schemas.microsoft.com/office/drawing/2016/5/13/chartex" xmlns:cx8="http://schemas.microsoft.com/office/drawing/2016/5/14/chartex" xmlns:mc="http://schemas.openxmlformats.org/markup-compatibility/2006" xmlns:aink="http://schemas.microsoft.com/office/drawing/2016/ink" xmlns:am3d="http://schemas.microsoft.com/office/drawing/2017/model3d" xmlns:o="urn:schemas-microsoft-com:office:office" xmlns:oel="http://schemas.microsoft.com/office/2019/extlst" xmlns:r="http://schemas.openxmlformats.org/officeDocument/2006/relationships" xmlns:m="http://schemas.openxmlformats.org/officeDocument/2006/math" xmlns:v="urn:schemas-microsoft-com:vml" xmlns:wp14="http://schemas.microsoft.com/office/word/2010/wordprocessingDrawing" xmlns:wp="http://schemas.openxmlformats.org/drawingml/2006/wordprocessingDrawing" xmlns:w10="urn:schemas-microsoft-com:office:word" xmlns:w="http://schemas.openxmlformats.org/wordprocessingml/2006/main" xmlns:w14="http://schemas.microsoft.com/office/word/2010/wordml" xmlns:w15="http://schemas.microsoft.com/office/word/2012/wordml" xmlns:w16cex="http://schemas.microsoft.com/office/word/2018/wordml/cex" xmlns:w16cid="http://schemas.microsoft.com/office/word/2016/wordml/cid" xmlns:w16="http://schemas.microsoft.com/office/word/2018/wordml" xmlns:w16sdtdh="http://schemas.microsoft.com/office/word/2020/wordml/sdtdatahash" xmlns:w16se="http://schemas.microsoft.com/office/word/2015/wordml/symex" xmlns:wpg="http://schemas.microsoft.com/office/word/2010/wordprocessingGroup" xmlns:wpi="http://schemas.microsoft.com/office/word/2010/wordprocessingInk" xmlns:wne="http://schemas.microsoft.com/office/word/2006/wordml" xmlns:wps="http://schemas.microsoft.com/office/word/2010/wordprocessingShape" mc:Ignorable="w14 w15 w16se w16cid w16 w16cex w16sdtdh wp14">
   <w:body>
     <w:p>
-      <w:r>
-        <w:t>Across the 15 schools, the average maths and reading scores are similar (at 70.</w:t>
-      </w:r>
-      <w:r>
-        <w:t>3</w:t>
-      </w:r>
-      <w:r>
-        <w:t xml:space="preserve"> and 70.0% respectively).  </w:t>
-      </w:r>
-      <w:r>
-        <w:t>However,</w:t>
-      </w:r>
-      <w:r>
-        <w:t xml:space="preserve"> the percentage passing maths (at 86.1%) is slightly higher than the percentage passing reading (at 84.4%). While the percentage passing both maths and reading sits slightly lower at 72.8%.</w:t>
+      <w:pPr>
+        <w:rPr>
+          <w:b/>
+          <w:bCs/>
+        </w:rPr>
+      </w:pPr>
+      <w:r>
+        <w:rPr>
+          <w:b/>
+          <w:bCs/>
+        </w:rPr>
+        <w:t xml:space="preserve">Module 4 Challenge – </w:t>
+      </w:r>
+      <w:proofErr w:type="spellStart"/>
+      <w:r>
+        <w:rPr>
+          <w:b/>
+          <w:bCs/>
+        </w:rPr>
+        <w:t>Py</w:t>
+      </w:r>
+      <w:proofErr w:type="spellEnd"/>
+      <w:r>
+        <w:rPr>
+          <w:b/>
+          <w:bCs/>
+        </w:rPr>
+        <w:t xml:space="preserve"> City Schools</w:t>
       </w:r>
     </w:p>
     <w:p>
-      <w:r>
-        <w:t>When looking at the differences in school performance, the greatest differences are seen in the percentage passing maths, reading and both. Rather than the average maths and reading scores.</w:t>
+      <w:pPr>
+        <w:spacing w:after="40" w:line="240" w:lineRule="auto"/>
+      </w:pPr>
+      <w:r>
+        <w:t xml:space="preserve">When looking at the overall results for </w:t>
+      </w:r>
+      <w:r>
+        <w:t>the</w:t>
+      </w:r>
+      <w:r>
+        <w:t xml:space="preserve"> </w:t>
+      </w:r>
+      <w:proofErr w:type="gramStart"/>
+      <w:r>
+        <w:t>15</w:t>
+      </w:r>
+      <w:proofErr w:type="gramEnd"/>
+      <w:r>
+        <w:t xml:space="preserve"> </w:t>
+      </w:r>
+      <w:r>
+        <w:t>schools in the local government area</w:t>
+      </w:r>
+      <w:r>
+        <w:t>:</w:t>
       </w:r>
     </w:p>
     <w:p>
-      <w:r>
-        <w:t>School size impact</w:t>
-      </w:r>
-      <w:r>
-        <w:t>s</w:t>
-      </w:r>
-      <w:r>
-        <w:t xml:space="preserve"> performance, with small and medium schools </w:t>
-      </w:r>
-      <w:r>
-        <w:t>outperforming</w:t>
-      </w:r>
-      <w:r>
-        <w:t xml:space="preserve"> large schools</w:t>
-      </w:r>
-      <w:r>
-        <w:t xml:space="preserve"> in terms of the percentage passing maths, reading, and both. The percentage of students passing both maths and reading is 79% for small schools, 78% for medium schools and 70% for large schools.</w:t>
+      <w:pPr>
+        <w:pStyle w:val="ListParagraph"/>
+        <w:numPr>
+          <w:ilvl w:val="0"/>
+          <w:numId w:val="8"/>
+        </w:numPr>
+        <w:spacing w:after="40" w:line="240" w:lineRule="auto"/>
+      </w:pPr>
+      <w:r>
+        <w:t>T</w:t>
+      </w:r>
+      <w:r>
+        <w:t>he average maths and reading scores are similar (70.3 and 70.0</w:t>
+      </w:r>
+      <w:r>
+        <w:t xml:space="preserve"> </w:t>
+      </w:r>
+      <w:r>
+        <w:t>respectively)</w:t>
+      </w:r>
+      <w:r>
+        <w:t>.</w:t>
       </w:r>
     </w:p>
     <w:p>
-      <w:r>
-        <w:t xml:space="preserve">School type also </w:t>
-      </w:r>
-      <w:r>
-        <w:t>affects</w:t>
-      </w:r>
-      <w:r>
-        <w:t xml:space="preserve"> performance with independent schools performing better than government schools</w:t>
-      </w:r>
-      <w:r>
-        <w:t xml:space="preserve"> on the percentage passing. Independent schools have 77% passing both maths and reading, while government schools have 71%.</w:t>
+      <w:pPr>
+        <w:pStyle w:val="ListParagraph"/>
+        <w:numPr>
+          <w:ilvl w:val="0"/>
+          <w:numId w:val="8"/>
+        </w:numPr>
+        <w:spacing w:after="40" w:line="240" w:lineRule="auto"/>
+      </w:pPr>
+      <w:r>
+        <w:t xml:space="preserve">Slightly more </w:t>
+      </w:r>
+      <w:r>
+        <w:t>students</w:t>
+      </w:r>
+      <w:r>
+        <w:t xml:space="preserve"> are</w:t>
+      </w:r>
+      <w:r>
+        <w:t xml:space="preserve"> passing maths (at 86</w:t>
+      </w:r>
+      <w:r>
+        <w:t>%</w:t>
+      </w:r>
+      <w:r>
+        <w:t>) than reading (at 84%)</w:t>
+      </w:r>
+      <w:r>
+        <w:t>.</w:t>
       </w:r>
     </w:p>
     <w:p>
-      <w:r>
-        <w:t xml:space="preserve">Lastly, </w:t>
-      </w:r>
-      <w:r>
-        <w:t xml:space="preserve">spending more per student does not result in better learning outcomes. </w:t>
-      </w:r>
-      <w:r>
-        <w:t>School p</w:t>
-      </w:r>
-      <w:r>
-        <w:t>erformance</w:t>
-      </w:r>
-      <w:r>
-        <w:t xml:space="preserve"> is best when less than $630 is spent per student, with the spending range $585-$630 per student  producing the best performance</w:t>
+      <w:pPr>
+        <w:pStyle w:val="ListParagraph"/>
+        <w:numPr>
+          <w:ilvl w:val="0"/>
+          <w:numId w:val="8"/>
+        </w:numPr>
+        <w:spacing w:after="40" w:line="240" w:lineRule="auto"/>
+      </w:pPr>
+      <w:r>
+        <w:t>T</w:t>
+      </w:r>
+      <w:r>
+        <w:t>he</w:t>
+      </w:r>
+      <w:r>
+        <w:t xml:space="preserve"> percentage passing both maths and reading sits</w:t>
+      </w:r>
+      <w:r>
+        <w:t xml:space="preserve"> lower</w:t>
+      </w:r>
+      <w:r>
+        <w:t xml:space="preserve"> at 7</w:t>
+      </w:r>
+      <w:r>
+        <w:t>3</w:t>
+      </w:r>
+      <w:r>
+        <w:t>%</w:t>
+      </w:r>
+      <w:r>
+        <w:t>.</w:t>
+      </w:r>
+    </w:p>
+    <w:p>
+      <w:pPr>
+        <w:spacing w:after="40" w:line="240" w:lineRule="auto"/>
+      </w:pPr>
+    </w:p>
+    <w:p>
+      <w:pPr>
+        <w:spacing w:after="40" w:line="240" w:lineRule="auto"/>
+      </w:pPr>
+      <w:r>
+        <w:t xml:space="preserve">Aspects </w:t>
+      </w:r>
+      <w:r>
+        <w:t xml:space="preserve">that </w:t>
+      </w:r>
+      <w:r>
+        <w:t>can impact</w:t>
+      </w:r>
+      <w:r>
+        <w:t xml:space="preserve"> a school’s performance are:</w:t>
+      </w:r>
+    </w:p>
+    <w:p>
+      <w:pPr>
+        <w:pStyle w:val="ListParagraph"/>
+        <w:numPr>
+          <w:ilvl w:val="0"/>
+          <w:numId w:val="9"/>
+        </w:numPr>
+        <w:spacing w:after="40" w:line="240" w:lineRule="auto"/>
+      </w:pPr>
+      <w:r>
+        <w:rPr>
+          <w:b/>
+          <w:bCs/>
+        </w:rPr>
+        <w:t>School size</w:t>
+      </w:r>
+      <w:r>
+        <w:t xml:space="preserve">, with small and medium schools </w:t>
+      </w:r>
+      <w:r>
+        <w:t>(</w:t>
+      </w:r>
+      <w:r>
+        <w:t>less than</w:t>
+      </w:r>
+      <w:r>
+        <w:t xml:space="preserve"> 2,000 students) </w:t>
+      </w:r>
+      <w:r>
+        <w:t>outperforming large schools</w:t>
+      </w:r>
+      <w:r>
+        <w:t xml:space="preserve"> (</w:t>
+      </w:r>
+      <w:r>
+        <w:t xml:space="preserve">with </w:t>
+      </w:r>
+      <w:r>
+        <w:t>2,000 to 5,000 students)</w:t>
       </w:r>
       <w:r>
         <w:t xml:space="preserve">. </w:t>
       </w:r>
       <w:r>
-        <w:t xml:space="preserve">When </w:t>
-      </w:r>
-      <w:r>
-        <w:t xml:space="preserve">$585-$630 </w:t>
-      </w:r>
-      <w:r>
-        <w:t>is spent per student, 80% are passing both maths and reading, compared with 67% passing when $645-$680 is spent per student.</w:t>
-      </w:r>
+        <w:t>The difference</w:t>
+      </w:r>
+      <w:r>
+        <w:t xml:space="preserve"> is most notable in terms of the percentage passing maths, reading, and both.</w:t>
+      </w:r>
+    </w:p>
+    <w:p>
+      <w:pPr>
+        <w:pStyle w:val="ListParagraph"/>
+        <w:numPr>
+          <w:ilvl w:val="1"/>
+          <w:numId w:val="10"/>
+        </w:numPr>
+        <w:spacing w:after="40" w:line="240" w:lineRule="auto"/>
+        <w:ind w:left="851" w:hanging="284"/>
+      </w:pPr>
+      <w:r>
+        <w:t xml:space="preserve">At small schools </w:t>
+      </w:r>
+      <w:r>
+        <w:t xml:space="preserve">79% of students are passing both maths and reading, 78% </w:t>
+      </w:r>
+      <w:r>
+        <w:t>at</w:t>
+      </w:r>
+      <w:r>
+        <w:t xml:space="preserve"> medium schools, </w:t>
+      </w:r>
+      <w:r>
+        <w:t>compared with</w:t>
+      </w:r>
+      <w:r>
+        <w:t xml:space="preserve"> 70% </w:t>
+      </w:r>
+      <w:r>
+        <w:t>at</w:t>
+      </w:r>
+      <w:r>
+        <w:t xml:space="preserve"> large schools.</w:t>
+      </w:r>
+    </w:p>
+    <w:p>
+      <w:pPr>
+        <w:pStyle w:val="ListParagraph"/>
+        <w:spacing w:after="40" w:line="240" w:lineRule="auto"/>
+        <w:ind w:left="851"/>
+      </w:pPr>
+    </w:p>
+    <w:p>
+      <w:pPr>
+        <w:pStyle w:val="ListParagraph"/>
+        <w:numPr>
+          <w:ilvl w:val="0"/>
+          <w:numId w:val="9"/>
+        </w:numPr>
+        <w:spacing w:after="40" w:line="240" w:lineRule="auto"/>
+        <w:rPr>
+          <w:b/>
+          <w:bCs/>
+        </w:rPr>
+      </w:pPr>
+      <w:r>
+        <w:rPr>
+          <w:b/>
+          <w:bCs/>
+        </w:rPr>
+        <w:t>School type</w:t>
+      </w:r>
+      <w:r>
+        <w:t>,</w:t>
+      </w:r>
+      <w:r>
+        <w:t xml:space="preserve"> </w:t>
+      </w:r>
+      <w:r>
+        <w:t xml:space="preserve">with </w:t>
+      </w:r>
+      <w:r>
+        <w:t>independent schools performing better than government schools</w:t>
+      </w:r>
+      <w:r>
+        <w:t xml:space="preserve">, notably in relation to </w:t>
+      </w:r>
+      <w:r>
+        <w:t>the percentage passing maths, reading, and both.</w:t>
+      </w:r>
+      <w:r>
+        <w:rPr>
+          <w:b/>
+          <w:bCs/>
+        </w:rPr>
+        <w:t xml:space="preserve"> </w:t>
+      </w:r>
+    </w:p>
+    <w:p>
+      <w:pPr>
+        <w:pStyle w:val="ListParagraph"/>
+        <w:numPr>
+          <w:ilvl w:val="1"/>
+          <w:numId w:val="10"/>
+        </w:numPr>
+        <w:spacing w:after="40" w:line="240" w:lineRule="auto"/>
+        <w:ind w:left="851" w:hanging="284"/>
+      </w:pPr>
+      <w:r>
+        <w:t>Independent schools have 77% passing both maths and reading, while government schools have 71%.</w:t>
+      </w:r>
+    </w:p>
+    <w:p>
+      <w:pPr>
+        <w:pStyle w:val="ListParagraph"/>
+        <w:spacing w:after="40" w:line="240" w:lineRule="auto"/>
+        <w:ind w:left="851"/>
+      </w:pPr>
+    </w:p>
+    <w:p>
+      <w:pPr>
+        <w:pStyle w:val="ListParagraph"/>
+        <w:numPr>
+          <w:ilvl w:val="0"/>
+          <w:numId w:val="9"/>
+        </w:numPr>
+        <w:spacing w:after="40" w:line="240" w:lineRule="auto"/>
+      </w:pPr>
+      <w:r>
+        <w:t xml:space="preserve">The </w:t>
+      </w:r>
+      <w:r>
+        <w:rPr>
+          <w:b/>
+          <w:bCs/>
+        </w:rPr>
+        <w:t>amount a school spends per student</w:t>
+      </w:r>
+      <w:r>
+        <w:t xml:space="preserve">, as spending more does not result in </w:t>
+      </w:r>
+      <w:r>
+        <w:t>better learning outcomes</w:t>
+      </w:r>
+      <w:r>
+        <w:t xml:space="preserve">. School performance is strongest when </w:t>
+      </w:r>
+      <w:r>
+        <w:t>a school spends</w:t>
+      </w:r>
+      <w:r>
+        <w:t xml:space="preserve"> less than $630 per student. With the spending range $585-630 producing the best performance.</w:t>
+      </w:r>
+    </w:p>
+    <w:p>
+      <w:pPr>
+        <w:pStyle w:val="ListParagraph"/>
+        <w:numPr>
+          <w:ilvl w:val="1"/>
+          <w:numId w:val="10"/>
+        </w:numPr>
+        <w:spacing w:after="40" w:line="240" w:lineRule="auto"/>
+        <w:ind w:left="851" w:hanging="284"/>
+      </w:pPr>
+      <w:r>
+        <w:t>For</w:t>
+      </w:r>
+      <w:r>
+        <w:t xml:space="preserve"> </w:t>
+      </w:r>
+      <w:r>
+        <w:t>school</w:t>
+      </w:r>
+      <w:r>
+        <w:t>s</w:t>
+      </w:r>
+      <w:r>
+        <w:t xml:space="preserve"> spending is </w:t>
+      </w:r>
+      <w:r>
+        <w:t xml:space="preserve">$585-630 </w:t>
+      </w:r>
+      <w:r>
+        <w:t>per student,</w:t>
+      </w:r>
+      <w:r>
+        <w:t xml:space="preserve"> </w:t>
+      </w:r>
+      <w:r>
+        <w:t xml:space="preserve">80% of students are passing both maths and reading, compared with 67% passing </w:t>
+      </w:r>
+      <w:r>
+        <w:t xml:space="preserve">for schools spending </w:t>
+      </w:r>
+      <w:r>
+        <w:t xml:space="preserve">$645-680 </w:t>
+      </w:r>
+      <w:r>
+        <w:t>per student.</w:t>
+      </w:r>
+    </w:p>
+    <w:p>
+      <w:pPr>
+        <w:spacing w:after="40" w:line="240" w:lineRule="auto"/>
+      </w:pPr>
     </w:p>
     <w:sectPr>
       <w:pgSz w:w="11906" w:h="16838"/>
@@ -95,6 +427,1171 @@
     </w:sectPr>
   </w:body>
 </w:document>
+</file>
+
+<file path=word/numbering.xml><?xml version="1.0" encoding="utf-8"?>
+<w:numbering xmlns:wpc="http://schemas.microsoft.com/office/word/2010/wordprocessingCanvas" xmlns:cx="http://schemas.microsoft.com/office/drawing/2014/chartex" xmlns:cx1="http://schemas.microsoft.com/office/drawing/2015/9/8/chartex" xmlns:cx2="http://schemas.microsoft.com/office/drawing/2015/10/21/chartex" xmlns:cx3="http://schemas.microsoft.com/office/drawing/2016/5/9/chartex" xmlns:cx4="http://schemas.microsoft.com/office/drawing/2016/5/10/chartex" xmlns:cx5="http://schemas.microsoft.com/office/drawing/2016/5/11/chartex" xmlns:cx6="http://schemas.microsoft.com/office/drawing/2016/5/12/chartex" xmlns:cx7="http://schemas.microsoft.com/office/drawing/2016/5/13/chartex" xmlns:cx8="http://schemas.microsoft.com/office/drawing/2016/5/14/chartex" xmlns:mc="http://schemas.openxmlformats.org/markup-compatibility/2006" xmlns:aink="http://schemas.microsoft.com/office/drawing/2016/ink" xmlns:am3d="http://schemas.microsoft.com/office/drawing/2017/model3d" xmlns:o="urn:schemas-microsoft-com:office:office" xmlns:oel="http://schemas.microsoft.com/office/2019/extlst" xmlns:r="http://schemas.openxmlformats.org/officeDocument/2006/relationships" xmlns:m="http://schemas.openxmlformats.org/officeDocument/2006/math" xmlns:v="urn:schemas-microsoft-com:vml" xmlns:wp14="http://schemas.microsoft.com/office/word/2010/wordprocessingDrawing" xmlns:wp="http://schemas.openxmlformats.org/drawingml/2006/wordprocessingDrawing" xmlns:w10="urn:schemas-microsoft-com:office:word" xmlns:w="http://schemas.openxmlformats.org/wordprocessingml/2006/main" xmlns:w14="http://schemas.microsoft.com/office/word/2010/wordml" xmlns:w15="http://schemas.microsoft.com/office/word/2012/wordml" xmlns:w16cex="http://schemas.microsoft.com/office/word/2018/wordml/cex" xmlns:w16cid="http://schemas.microsoft.com/office/word/2016/wordml/cid" xmlns:w16="http://schemas.microsoft.com/office/word/2018/wordml" xmlns:w16sdtdh="http://schemas.microsoft.com/office/word/2020/wordml/sdtdatahash" xmlns:w16se="http://schemas.microsoft.com/office/word/2015/wordml/symex" xmlns:wpg="http://schemas.microsoft.com/office/word/2010/wordprocessingGroup" xmlns:wpi="http://schemas.microsoft.com/office/word/2010/wordprocessingInk" xmlns:wne="http://schemas.microsoft.com/office/word/2006/wordml" xmlns:wps="http://schemas.microsoft.com/office/word/2010/wordprocessingShape" mc:Ignorable="w14 w15 w16se w16cid w16 w16cex w16sdtdh wp14">
+  <w:abstractNum w:abstractNumId="0" w15:restartNumberingAfterBreak="0">
+    <w:nsid w:val="23401117"/>
+    <w:multiLevelType w:val="hybridMultilevel"/>
+    <w:tmpl w:val="99443986"/>
+    <w:lvl w:ilvl="0" w:tplc="2E3040C0">
+      <w:start w:val="1"/>
+      <w:numFmt w:val="bullet"/>
+      <w:lvlText w:val="-"/>
+      <w:lvlJc w:val="left"/>
+      <w:pPr>
+        <w:ind w:left="720" w:hanging="360"/>
+      </w:pPr>
+      <w:rPr>
+        <w:rFonts w:ascii="Arial" w:hAnsi="Arial" w:hint="default"/>
+      </w:rPr>
+    </w:lvl>
+    <w:lvl w:ilvl="1" w:tplc="0C090003" w:tentative="1">
+      <w:start w:val="1"/>
+      <w:numFmt w:val="bullet"/>
+      <w:lvlText w:val="o"/>
+      <w:lvlJc w:val="left"/>
+      <w:pPr>
+        <w:ind w:left="1440" w:hanging="360"/>
+      </w:pPr>
+      <w:rPr>
+        <w:rFonts w:ascii="Courier New" w:hAnsi="Courier New" w:cs="Courier New" w:hint="default"/>
+      </w:rPr>
+    </w:lvl>
+    <w:lvl w:ilvl="2" w:tplc="0C090005" w:tentative="1">
+      <w:start w:val="1"/>
+      <w:numFmt w:val="bullet"/>
+      <w:lvlText w:val=""/>
+      <w:lvlJc w:val="left"/>
+      <w:pPr>
+        <w:ind w:left="2160" w:hanging="360"/>
+      </w:pPr>
+      <w:rPr>
+        <w:rFonts w:ascii="Wingdings" w:hAnsi="Wingdings" w:hint="default"/>
+      </w:rPr>
+    </w:lvl>
+    <w:lvl w:ilvl="3" w:tplc="0C090001" w:tentative="1">
+      <w:start w:val="1"/>
+      <w:numFmt w:val="bullet"/>
+      <w:lvlText w:val=""/>
+      <w:lvlJc w:val="left"/>
+      <w:pPr>
+        <w:ind w:left="2880" w:hanging="360"/>
+      </w:pPr>
+      <w:rPr>
+        <w:rFonts w:ascii="Symbol" w:hAnsi="Symbol" w:hint="default"/>
+      </w:rPr>
+    </w:lvl>
+    <w:lvl w:ilvl="4" w:tplc="0C090003" w:tentative="1">
+      <w:start w:val="1"/>
+      <w:numFmt w:val="bullet"/>
+      <w:lvlText w:val="o"/>
+      <w:lvlJc w:val="left"/>
+      <w:pPr>
+        <w:ind w:left="3600" w:hanging="360"/>
+      </w:pPr>
+      <w:rPr>
+        <w:rFonts w:ascii="Courier New" w:hAnsi="Courier New" w:cs="Courier New" w:hint="default"/>
+      </w:rPr>
+    </w:lvl>
+    <w:lvl w:ilvl="5" w:tplc="0C090005" w:tentative="1">
+      <w:start w:val="1"/>
+      <w:numFmt w:val="bullet"/>
+      <w:lvlText w:val=""/>
+      <w:lvlJc w:val="left"/>
+      <w:pPr>
+        <w:ind w:left="4320" w:hanging="360"/>
+      </w:pPr>
+      <w:rPr>
+        <w:rFonts w:ascii="Wingdings" w:hAnsi="Wingdings" w:hint="default"/>
+      </w:rPr>
+    </w:lvl>
+    <w:lvl w:ilvl="6" w:tplc="0C090001" w:tentative="1">
+      <w:start w:val="1"/>
+      <w:numFmt w:val="bullet"/>
+      <w:lvlText w:val=""/>
+      <w:lvlJc w:val="left"/>
+      <w:pPr>
+        <w:ind w:left="5040" w:hanging="360"/>
+      </w:pPr>
+      <w:rPr>
+        <w:rFonts w:ascii="Symbol" w:hAnsi="Symbol" w:hint="default"/>
+      </w:rPr>
+    </w:lvl>
+    <w:lvl w:ilvl="7" w:tplc="0C090003" w:tentative="1">
+      <w:start w:val="1"/>
+      <w:numFmt w:val="bullet"/>
+      <w:lvlText w:val="o"/>
+      <w:lvlJc w:val="left"/>
+      <w:pPr>
+        <w:ind w:left="5760" w:hanging="360"/>
+      </w:pPr>
+      <w:rPr>
+        <w:rFonts w:ascii="Courier New" w:hAnsi="Courier New" w:cs="Courier New" w:hint="default"/>
+      </w:rPr>
+    </w:lvl>
+    <w:lvl w:ilvl="8" w:tplc="0C090005" w:tentative="1">
+      <w:start w:val="1"/>
+      <w:numFmt w:val="bullet"/>
+      <w:lvlText w:val=""/>
+      <w:lvlJc w:val="left"/>
+      <w:pPr>
+        <w:ind w:left="6480" w:hanging="360"/>
+      </w:pPr>
+      <w:rPr>
+        <w:rFonts w:ascii="Wingdings" w:hAnsi="Wingdings" w:hint="default"/>
+      </w:rPr>
+    </w:lvl>
+  </w:abstractNum>
+  <w:abstractNum w:abstractNumId="1" w15:restartNumberingAfterBreak="0">
+    <w:nsid w:val="36C906B7"/>
+    <w:multiLevelType w:val="hybridMultilevel"/>
+    <w:tmpl w:val="A04060C2"/>
+    <w:lvl w:ilvl="0" w:tplc="FFFFFFFF">
+      <w:start w:val="1"/>
+      <w:numFmt w:val="bullet"/>
+      <w:lvlText w:val="-"/>
+      <w:lvlJc w:val="left"/>
+      <w:pPr>
+        <w:ind w:left="720" w:hanging="360"/>
+      </w:pPr>
+      <w:rPr>
+        <w:rFonts w:ascii="Arial" w:hAnsi="Arial" w:hint="default"/>
+      </w:rPr>
+    </w:lvl>
+    <w:lvl w:ilvl="1" w:tplc="8318B02C">
+      <w:start w:val="1"/>
+      <w:numFmt w:val="bullet"/>
+      <w:lvlText w:val="-"/>
+      <w:lvlJc w:val="left"/>
+      <w:pPr>
+        <w:ind w:left="1440" w:hanging="360"/>
+      </w:pPr>
+      <w:rPr>
+        <w:rFonts w:ascii="Arial" w:hAnsi="Arial" w:hint="default"/>
+      </w:rPr>
+    </w:lvl>
+    <w:lvl w:ilvl="2" w:tplc="FFFFFFFF" w:tentative="1">
+      <w:start w:val="1"/>
+      <w:numFmt w:val="bullet"/>
+      <w:lvlText w:val=""/>
+      <w:lvlJc w:val="left"/>
+      <w:pPr>
+        <w:ind w:left="2160" w:hanging="360"/>
+      </w:pPr>
+      <w:rPr>
+        <w:rFonts w:ascii="Wingdings" w:hAnsi="Wingdings" w:hint="default"/>
+      </w:rPr>
+    </w:lvl>
+    <w:lvl w:ilvl="3" w:tplc="FFFFFFFF" w:tentative="1">
+      <w:start w:val="1"/>
+      <w:numFmt w:val="bullet"/>
+      <w:lvlText w:val=""/>
+      <w:lvlJc w:val="left"/>
+      <w:pPr>
+        <w:ind w:left="2880" w:hanging="360"/>
+      </w:pPr>
+      <w:rPr>
+        <w:rFonts w:ascii="Symbol" w:hAnsi="Symbol" w:hint="default"/>
+      </w:rPr>
+    </w:lvl>
+    <w:lvl w:ilvl="4" w:tplc="FFFFFFFF" w:tentative="1">
+      <w:start w:val="1"/>
+      <w:numFmt w:val="bullet"/>
+      <w:lvlText w:val="o"/>
+      <w:lvlJc w:val="left"/>
+      <w:pPr>
+        <w:ind w:left="3600" w:hanging="360"/>
+      </w:pPr>
+      <w:rPr>
+        <w:rFonts w:ascii="Courier New" w:hAnsi="Courier New" w:cs="Courier New" w:hint="default"/>
+      </w:rPr>
+    </w:lvl>
+    <w:lvl w:ilvl="5" w:tplc="FFFFFFFF" w:tentative="1">
+      <w:start w:val="1"/>
+      <w:numFmt w:val="bullet"/>
+      <w:lvlText w:val=""/>
+      <w:lvlJc w:val="left"/>
+      <w:pPr>
+        <w:ind w:left="4320" w:hanging="360"/>
+      </w:pPr>
+      <w:rPr>
+        <w:rFonts w:ascii="Wingdings" w:hAnsi="Wingdings" w:hint="default"/>
+      </w:rPr>
+    </w:lvl>
+    <w:lvl w:ilvl="6" w:tplc="FFFFFFFF" w:tentative="1">
+      <w:start w:val="1"/>
+      <w:numFmt w:val="bullet"/>
+      <w:lvlText w:val=""/>
+      <w:lvlJc w:val="left"/>
+      <w:pPr>
+        <w:ind w:left="5040" w:hanging="360"/>
+      </w:pPr>
+      <w:rPr>
+        <w:rFonts w:ascii="Symbol" w:hAnsi="Symbol" w:hint="default"/>
+      </w:rPr>
+    </w:lvl>
+    <w:lvl w:ilvl="7" w:tplc="FFFFFFFF" w:tentative="1">
+      <w:start w:val="1"/>
+      <w:numFmt w:val="bullet"/>
+      <w:lvlText w:val="o"/>
+      <w:lvlJc w:val="left"/>
+      <w:pPr>
+        <w:ind w:left="5760" w:hanging="360"/>
+      </w:pPr>
+      <w:rPr>
+        <w:rFonts w:ascii="Courier New" w:hAnsi="Courier New" w:cs="Courier New" w:hint="default"/>
+      </w:rPr>
+    </w:lvl>
+    <w:lvl w:ilvl="8" w:tplc="FFFFFFFF" w:tentative="1">
+      <w:start w:val="1"/>
+      <w:numFmt w:val="bullet"/>
+      <w:lvlText w:val=""/>
+      <w:lvlJc w:val="left"/>
+      <w:pPr>
+        <w:ind w:left="6480" w:hanging="360"/>
+      </w:pPr>
+      <w:rPr>
+        <w:rFonts w:ascii="Wingdings" w:hAnsi="Wingdings" w:hint="default"/>
+      </w:rPr>
+    </w:lvl>
+  </w:abstractNum>
+  <w:abstractNum w:abstractNumId="2" w15:restartNumberingAfterBreak="0">
+    <w:nsid w:val="3970421F"/>
+    <w:multiLevelType w:val="hybridMultilevel"/>
+    <w:tmpl w:val="53100BBA"/>
+    <w:lvl w:ilvl="0" w:tplc="2E3040C0">
+      <w:start w:val="1"/>
+      <w:numFmt w:val="bullet"/>
+      <w:lvlText w:val="-"/>
+      <w:lvlJc w:val="left"/>
+      <w:pPr>
+        <w:ind w:left="360" w:hanging="360"/>
+      </w:pPr>
+      <w:rPr>
+        <w:rFonts w:ascii="Arial" w:hAnsi="Arial" w:hint="default"/>
+      </w:rPr>
+    </w:lvl>
+    <w:lvl w:ilvl="1" w:tplc="FFFFFFFF" w:tentative="1">
+      <w:start w:val="1"/>
+      <w:numFmt w:val="bullet"/>
+      <w:lvlText w:val="o"/>
+      <w:lvlJc w:val="left"/>
+      <w:pPr>
+        <w:ind w:left="1080" w:hanging="360"/>
+      </w:pPr>
+      <w:rPr>
+        <w:rFonts w:ascii="Courier New" w:hAnsi="Courier New" w:cs="Courier New" w:hint="default"/>
+      </w:rPr>
+    </w:lvl>
+    <w:lvl w:ilvl="2" w:tplc="FFFFFFFF" w:tentative="1">
+      <w:start w:val="1"/>
+      <w:numFmt w:val="bullet"/>
+      <w:lvlText w:val=""/>
+      <w:lvlJc w:val="left"/>
+      <w:pPr>
+        <w:ind w:left="1800" w:hanging="360"/>
+      </w:pPr>
+      <w:rPr>
+        <w:rFonts w:ascii="Wingdings" w:hAnsi="Wingdings" w:hint="default"/>
+      </w:rPr>
+    </w:lvl>
+    <w:lvl w:ilvl="3" w:tplc="FFFFFFFF" w:tentative="1">
+      <w:start w:val="1"/>
+      <w:numFmt w:val="bullet"/>
+      <w:lvlText w:val=""/>
+      <w:lvlJc w:val="left"/>
+      <w:pPr>
+        <w:ind w:left="2520" w:hanging="360"/>
+      </w:pPr>
+      <w:rPr>
+        <w:rFonts w:ascii="Symbol" w:hAnsi="Symbol" w:hint="default"/>
+      </w:rPr>
+    </w:lvl>
+    <w:lvl w:ilvl="4" w:tplc="FFFFFFFF" w:tentative="1">
+      <w:start w:val="1"/>
+      <w:numFmt w:val="bullet"/>
+      <w:lvlText w:val="o"/>
+      <w:lvlJc w:val="left"/>
+      <w:pPr>
+        <w:ind w:left="3240" w:hanging="360"/>
+      </w:pPr>
+      <w:rPr>
+        <w:rFonts w:ascii="Courier New" w:hAnsi="Courier New" w:cs="Courier New" w:hint="default"/>
+      </w:rPr>
+    </w:lvl>
+    <w:lvl w:ilvl="5" w:tplc="FFFFFFFF" w:tentative="1">
+      <w:start w:val="1"/>
+      <w:numFmt w:val="bullet"/>
+      <w:lvlText w:val=""/>
+      <w:lvlJc w:val="left"/>
+      <w:pPr>
+        <w:ind w:left="3960" w:hanging="360"/>
+      </w:pPr>
+      <w:rPr>
+        <w:rFonts w:ascii="Wingdings" w:hAnsi="Wingdings" w:hint="default"/>
+      </w:rPr>
+    </w:lvl>
+    <w:lvl w:ilvl="6" w:tplc="FFFFFFFF" w:tentative="1">
+      <w:start w:val="1"/>
+      <w:numFmt w:val="bullet"/>
+      <w:lvlText w:val=""/>
+      <w:lvlJc w:val="left"/>
+      <w:pPr>
+        <w:ind w:left="4680" w:hanging="360"/>
+      </w:pPr>
+      <w:rPr>
+        <w:rFonts w:ascii="Symbol" w:hAnsi="Symbol" w:hint="default"/>
+      </w:rPr>
+    </w:lvl>
+    <w:lvl w:ilvl="7" w:tplc="FFFFFFFF" w:tentative="1">
+      <w:start w:val="1"/>
+      <w:numFmt w:val="bullet"/>
+      <w:lvlText w:val="o"/>
+      <w:lvlJc w:val="left"/>
+      <w:pPr>
+        <w:ind w:left="5400" w:hanging="360"/>
+      </w:pPr>
+      <w:rPr>
+        <w:rFonts w:ascii="Courier New" w:hAnsi="Courier New" w:cs="Courier New" w:hint="default"/>
+      </w:rPr>
+    </w:lvl>
+    <w:lvl w:ilvl="8" w:tplc="FFFFFFFF" w:tentative="1">
+      <w:start w:val="1"/>
+      <w:numFmt w:val="bullet"/>
+      <w:lvlText w:val=""/>
+      <w:lvlJc w:val="left"/>
+      <w:pPr>
+        <w:ind w:left="6120" w:hanging="360"/>
+      </w:pPr>
+      <w:rPr>
+        <w:rFonts w:ascii="Wingdings" w:hAnsi="Wingdings" w:hint="default"/>
+      </w:rPr>
+    </w:lvl>
+  </w:abstractNum>
+  <w:abstractNum w:abstractNumId="3" w15:restartNumberingAfterBreak="0">
+    <w:nsid w:val="3AD66D3A"/>
+    <w:multiLevelType w:val="hybridMultilevel"/>
+    <w:tmpl w:val="ABF8B990"/>
+    <w:lvl w:ilvl="0" w:tplc="0C090001">
+      <w:start w:val="1"/>
+      <w:numFmt w:val="bullet"/>
+      <w:lvlText w:val=""/>
+      <w:lvlJc w:val="left"/>
+      <w:pPr>
+        <w:ind w:left="360" w:hanging="360"/>
+      </w:pPr>
+      <w:rPr>
+        <w:rFonts w:ascii="Symbol" w:hAnsi="Symbol" w:hint="default"/>
+      </w:rPr>
+    </w:lvl>
+    <w:lvl w:ilvl="1" w:tplc="FFFFFFFF" w:tentative="1">
+      <w:start w:val="1"/>
+      <w:numFmt w:val="bullet"/>
+      <w:lvlText w:val="o"/>
+      <w:lvlJc w:val="left"/>
+      <w:pPr>
+        <w:ind w:left="1080" w:hanging="360"/>
+      </w:pPr>
+      <w:rPr>
+        <w:rFonts w:ascii="Courier New" w:hAnsi="Courier New" w:cs="Courier New" w:hint="default"/>
+      </w:rPr>
+    </w:lvl>
+    <w:lvl w:ilvl="2" w:tplc="FFFFFFFF" w:tentative="1">
+      <w:start w:val="1"/>
+      <w:numFmt w:val="bullet"/>
+      <w:lvlText w:val=""/>
+      <w:lvlJc w:val="left"/>
+      <w:pPr>
+        <w:ind w:left="1800" w:hanging="360"/>
+      </w:pPr>
+      <w:rPr>
+        <w:rFonts w:ascii="Wingdings" w:hAnsi="Wingdings" w:hint="default"/>
+      </w:rPr>
+    </w:lvl>
+    <w:lvl w:ilvl="3" w:tplc="FFFFFFFF" w:tentative="1">
+      <w:start w:val="1"/>
+      <w:numFmt w:val="bullet"/>
+      <w:lvlText w:val=""/>
+      <w:lvlJc w:val="left"/>
+      <w:pPr>
+        <w:ind w:left="2520" w:hanging="360"/>
+      </w:pPr>
+      <w:rPr>
+        <w:rFonts w:ascii="Symbol" w:hAnsi="Symbol" w:hint="default"/>
+      </w:rPr>
+    </w:lvl>
+    <w:lvl w:ilvl="4" w:tplc="FFFFFFFF" w:tentative="1">
+      <w:start w:val="1"/>
+      <w:numFmt w:val="bullet"/>
+      <w:lvlText w:val="o"/>
+      <w:lvlJc w:val="left"/>
+      <w:pPr>
+        <w:ind w:left="3240" w:hanging="360"/>
+      </w:pPr>
+      <w:rPr>
+        <w:rFonts w:ascii="Courier New" w:hAnsi="Courier New" w:cs="Courier New" w:hint="default"/>
+      </w:rPr>
+    </w:lvl>
+    <w:lvl w:ilvl="5" w:tplc="FFFFFFFF" w:tentative="1">
+      <w:start w:val="1"/>
+      <w:numFmt w:val="bullet"/>
+      <w:lvlText w:val=""/>
+      <w:lvlJc w:val="left"/>
+      <w:pPr>
+        <w:ind w:left="3960" w:hanging="360"/>
+      </w:pPr>
+      <w:rPr>
+        <w:rFonts w:ascii="Wingdings" w:hAnsi="Wingdings" w:hint="default"/>
+      </w:rPr>
+    </w:lvl>
+    <w:lvl w:ilvl="6" w:tplc="FFFFFFFF" w:tentative="1">
+      <w:start w:val="1"/>
+      <w:numFmt w:val="bullet"/>
+      <w:lvlText w:val=""/>
+      <w:lvlJc w:val="left"/>
+      <w:pPr>
+        <w:ind w:left="4680" w:hanging="360"/>
+      </w:pPr>
+      <w:rPr>
+        <w:rFonts w:ascii="Symbol" w:hAnsi="Symbol" w:hint="default"/>
+      </w:rPr>
+    </w:lvl>
+    <w:lvl w:ilvl="7" w:tplc="FFFFFFFF" w:tentative="1">
+      <w:start w:val="1"/>
+      <w:numFmt w:val="bullet"/>
+      <w:lvlText w:val="o"/>
+      <w:lvlJc w:val="left"/>
+      <w:pPr>
+        <w:ind w:left="5400" w:hanging="360"/>
+      </w:pPr>
+      <w:rPr>
+        <w:rFonts w:ascii="Courier New" w:hAnsi="Courier New" w:cs="Courier New" w:hint="default"/>
+      </w:rPr>
+    </w:lvl>
+    <w:lvl w:ilvl="8" w:tplc="FFFFFFFF" w:tentative="1">
+      <w:start w:val="1"/>
+      <w:numFmt w:val="bullet"/>
+      <w:lvlText w:val=""/>
+      <w:lvlJc w:val="left"/>
+      <w:pPr>
+        <w:ind w:left="6120" w:hanging="360"/>
+      </w:pPr>
+      <w:rPr>
+        <w:rFonts w:ascii="Wingdings" w:hAnsi="Wingdings" w:hint="default"/>
+      </w:rPr>
+    </w:lvl>
+  </w:abstractNum>
+  <w:abstractNum w:abstractNumId="4" w15:restartNumberingAfterBreak="0">
+    <w:nsid w:val="4A160597"/>
+    <w:multiLevelType w:val="hybridMultilevel"/>
+    <w:tmpl w:val="280A7EBE"/>
+    <w:lvl w:ilvl="0" w:tplc="0C090001">
+      <w:start w:val="1"/>
+      <w:numFmt w:val="bullet"/>
+      <w:lvlText w:val=""/>
+      <w:lvlJc w:val="left"/>
+      <w:pPr>
+        <w:ind w:left="360" w:hanging="360"/>
+      </w:pPr>
+      <w:rPr>
+        <w:rFonts w:ascii="Symbol" w:hAnsi="Symbol" w:hint="default"/>
+      </w:rPr>
+    </w:lvl>
+    <w:lvl w:ilvl="1" w:tplc="FFFFFFFF">
+      <w:start w:val="1"/>
+      <w:numFmt w:val="bullet"/>
+      <w:lvlText w:val="o"/>
+      <w:lvlJc w:val="left"/>
+      <w:pPr>
+        <w:ind w:left="1080" w:hanging="360"/>
+      </w:pPr>
+      <w:rPr>
+        <w:rFonts w:ascii="Courier New" w:hAnsi="Courier New" w:cs="Courier New" w:hint="default"/>
+      </w:rPr>
+    </w:lvl>
+    <w:lvl w:ilvl="2" w:tplc="FFFFFFFF" w:tentative="1">
+      <w:start w:val="1"/>
+      <w:numFmt w:val="bullet"/>
+      <w:lvlText w:val=""/>
+      <w:lvlJc w:val="left"/>
+      <w:pPr>
+        <w:ind w:left="1800" w:hanging="360"/>
+      </w:pPr>
+      <w:rPr>
+        <w:rFonts w:ascii="Wingdings" w:hAnsi="Wingdings" w:hint="default"/>
+      </w:rPr>
+    </w:lvl>
+    <w:lvl w:ilvl="3" w:tplc="FFFFFFFF" w:tentative="1">
+      <w:start w:val="1"/>
+      <w:numFmt w:val="bullet"/>
+      <w:lvlText w:val=""/>
+      <w:lvlJc w:val="left"/>
+      <w:pPr>
+        <w:ind w:left="2520" w:hanging="360"/>
+      </w:pPr>
+      <w:rPr>
+        <w:rFonts w:ascii="Symbol" w:hAnsi="Symbol" w:hint="default"/>
+      </w:rPr>
+    </w:lvl>
+    <w:lvl w:ilvl="4" w:tplc="FFFFFFFF" w:tentative="1">
+      <w:start w:val="1"/>
+      <w:numFmt w:val="bullet"/>
+      <w:lvlText w:val="o"/>
+      <w:lvlJc w:val="left"/>
+      <w:pPr>
+        <w:ind w:left="3240" w:hanging="360"/>
+      </w:pPr>
+      <w:rPr>
+        <w:rFonts w:ascii="Courier New" w:hAnsi="Courier New" w:cs="Courier New" w:hint="default"/>
+      </w:rPr>
+    </w:lvl>
+    <w:lvl w:ilvl="5" w:tplc="FFFFFFFF" w:tentative="1">
+      <w:start w:val="1"/>
+      <w:numFmt w:val="bullet"/>
+      <w:lvlText w:val=""/>
+      <w:lvlJc w:val="left"/>
+      <w:pPr>
+        <w:ind w:left="3960" w:hanging="360"/>
+      </w:pPr>
+      <w:rPr>
+        <w:rFonts w:ascii="Wingdings" w:hAnsi="Wingdings" w:hint="default"/>
+      </w:rPr>
+    </w:lvl>
+    <w:lvl w:ilvl="6" w:tplc="FFFFFFFF" w:tentative="1">
+      <w:start w:val="1"/>
+      <w:numFmt w:val="bullet"/>
+      <w:lvlText w:val=""/>
+      <w:lvlJc w:val="left"/>
+      <w:pPr>
+        <w:ind w:left="4680" w:hanging="360"/>
+      </w:pPr>
+      <w:rPr>
+        <w:rFonts w:ascii="Symbol" w:hAnsi="Symbol" w:hint="default"/>
+      </w:rPr>
+    </w:lvl>
+    <w:lvl w:ilvl="7" w:tplc="FFFFFFFF" w:tentative="1">
+      <w:start w:val="1"/>
+      <w:numFmt w:val="bullet"/>
+      <w:lvlText w:val="o"/>
+      <w:lvlJc w:val="left"/>
+      <w:pPr>
+        <w:ind w:left="5400" w:hanging="360"/>
+      </w:pPr>
+      <w:rPr>
+        <w:rFonts w:ascii="Courier New" w:hAnsi="Courier New" w:cs="Courier New" w:hint="default"/>
+      </w:rPr>
+    </w:lvl>
+    <w:lvl w:ilvl="8" w:tplc="FFFFFFFF" w:tentative="1">
+      <w:start w:val="1"/>
+      <w:numFmt w:val="bullet"/>
+      <w:lvlText w:val=""/>
+      <w:lvlJc w:val="left"/>
+      <w:pPr>
+        <w:ind w:left="6120" w:hanging="360"/>
+      </w:pPr>
+      <w:rPr>
+        <w:rFonts w:ascii="Wingdings" w:hAnsi="Wingdings" w:hint="default"/>
+      </w:rPr>
+    </w:lvl>
+  </w:abstractNum>
+  <w:abstractNum w:abstractNumId="5" w15:restartNumberingAfterBreak="0">
+    <w:nsid w:val="4CB44A58"/>
+    <w:multiLevelType w:val="hybridMultilevel"/>
+    <w:tmpl w:val="A40AC640"/>
+    <w:lvl w:ilvl="0" w:tplc="2E3040C0">
+      <w:start w:val="1"/>
+      <w:numFmt w:val="bullet"/>
+      <w:lvlText w:val="-"/>
+      <w:lvlJc w:val="left"/>
+      <w:pPr>
+        <w:ind w:left="928" w:hanging="360"/>
+      </w:pPr>
+      <w:rPr>
+        <w:rFonts w:ascii="Arial" w:hAnsi="Arial" w:hint="default"/>
+      </w:rPr>
+    </w:lvl>
+    <w:lvl w:ilvl="1" w:tplc="0C090003" w:tentative="1">
+      <w:start w:val="1"/>
+      <w:numFmt w:val="bullet"/>
+      <w:lvlText w:val="o"/>
+      <w:lvlJc w:val="left"/>
+      <w:pPr>
+        <w:ind w:left="1648" w:hanging="360"/>
+      </w:pPr>
+      <w:rPr>
+        <w:rFonts w:ascii="Courier New" w:hAnsi="Courier New" w:cs="Courier New" w:hint="default"/>
+      </w:rPr>
+    </w:lvl>
+    <w:lvl w:ilvl="2" w:tplc="0C090005" w:tentative="1">
+      <w:start w:val="1"/>
+      <w:numFmt w:val="bullet"/>
+      <w:lvlText w:val=""/>
+      <w:lvlJc w:val="left"/>
+      <w:pPr>
+        <w:ind w:left="2368" w:hanging="360"/>
+      </w:pPr>
+      <w:rPr>
+        <w:rFonts w:ascii="Wingdings" w:hAnsi="Wingdings" w:hint="default"/>
+      </w:rPr>
+    </w:lvl>
+    <w:lvl w:ilvl="3" w:tplc="0C090001" w:tentative="1">
+      <w:start w:val="1"/>
+      <w:numFmt w:val="bullet"/>
+      <w:lvlText w:val=""/>
+      <w:lvlJc w:val="left"/>
+      <w:pPr>
+        <w:ind w:left="3088" w:hanging="360"/>
+      </w:pPr>
+      <w:rPr>
+        <w:rFonts w:ascii="Symbol" w:hAnsi="Symbol" w:hint="default"/>
+      </w:rPr>
+    </w:lvl>
+    <w:lvl w:ilvl="4" w:tplc="0C090003" w:tentative="1">
+      <w:start w:val="1"/>
+      <w:numFmt w:val="bullet"/>
+      <w:lvlText w:val="o"/>
+      <w:lvlJc w:val="left"/>
+      <w:pPr>
+        <w:ind w:left="3808" w:hanging="360"/>
+      </w:pPr>
+      <w:rPr>
+        <w:rFonts w:ascii="Courier New" w:hAnsi="Courier New" w:cs="Courier New" w:hint="default"/>
+      </w:rPr>
+    </w:lvl>
+    <w:lvl w:ilvl="5" w:tplc="0C090005" w:tentative="1">
+      <w:start w:val="1"/>
+      <w:numFmt w:val="bullet"/>
+      <w:lvlText w:val=""/>
+      <w:lvlJc w:val="left"/>
+      <w:pPr>
+        <w:ind w:left="4528" w:hanging="360"/>
+      </w:pPr>
+      <w:rPr>
+        <w:rFonts w:ascii="Wingdings" w:hAnsi="Wingdings" w:hint="default"/>
+      </w:rPr>
+    </w:lvl>
+    <w:lvl w:ilvl="6" w:tplc="0C090001" w:tentative="1">
+      <w:start w:val="1"/>
+      <w:numFmt w:val="bullet"/>
+      <w:lvlText w:val=""/>
+      <w:lvlJc w:val="left"/>
+      <w:pPr>
+        <w:ind w:left="5248" w:hanging="360"/>
+      </w:pPr>
+      <w:rPr>
+        <w:rFonts w:ascii="Symbol" w:hAnsi="Symbol" w:hint="default"/>
+      </w:rPr>
+    </w:lvl>
+    <w:lvl w:ilvl="7" w:tplc="0C090003" w:tentative="1">
+      <w:start w:val="1"/>
+      <w:numFmt w:val="bullet"/>
+      <w:lvlText w:val="o"/>
+      <w:lvlJc w:val="left"/>
+      <w:pPr>
+        <w:ind w:left="5968" w:hanging="360"/>
+      </w:pPr>
+      <w:rPr>
+        <w:rFonts w:ascii="Courier New" w:hAnsi="Courier New" w:cs="Courier New" w:hint="default"/>
+      </w:rPr>
+    </w:lvl>
+    <w:lvl w:ilvl="8" w:tplc="0C090005" w:tentative="1">
+      <w:start w:val="1"/>
+      <w:numFmt w:val="bullet"/>
+      <w:lvlText w:val=""/>
+      <w:lvlJc w:val="left"/>
+      <w:pPr>
+        <w:ind w:left="6688" w:hanging="360"/>
+      </w:pPr>
+      <w:rPr>
+        <w:rFonts w:ascii="Wingdings" w:hAnsi="Wingdings" w:hint="default"/>
+      </w:rPr>
+    </w:lvl>
+  </w:abstractNum>
+  <w:abstractNum w:abstractNumId="6" w15:restartNumberingAfterBreak="0">
+    <w:nsid w:val="58881E33"/>
+    <w:multiLevelType w:val="hybridMultilevel"/>
+    <w:tmpl w:val="9752AF82"/>
+    <w:lvl w:ilvl="0" w:tplc="2E3040C0">
+      <w:start w:val="1"/>
+      <w:numFmt w:val="bullet"/>
+      <w:lvlText w:val="-"/>
+      <w:lvlJc w:val="left"/>
+      <w:pPr>
+        <w:ind w:left="720" w:hanging="360"/>
+      </w:pPr>
+      <w:rPr>
+        <w:rFonts w:ascii="Arial" w:hAnsi="Arial" w:hint="default"/>
+      </w:rPr>
+    </w:lvl>
+    <w:lvl w:ilvl="1" w:tplc="0C090003" w:tentative="1">
+      <w:start w:val="1"/>
+      <w:numFmt w:val="bullet"/>
+      <w:lvlText w:val="o"/>
+      <w:lvlJc w:val="left"/>
+      <w:pPr>
+        <w:ind w:left="1440" w:hanging="360"/>
+      </w:pPr>
+      <w:rPr>
+        <w:rFonts w:ascii="Courier New" w:hAnsi="Courier New" w:cs="Courier New" w:hint="default"/>
+      </w:rPr>
+    </w:lvl>
+    <w:lvl w:ilvl="2" w:tplc="0C090005" w:tentative="1">
+      <w:start w:val="1"/>
+      <w:numFmt w:val="bullet"/>
+      <w:lvlText w:val=""/>
+      <w:lvlJc w:val="left"/>
+      <w:pPr>
+        <w:ind w:left="2160" w:hanging="360"/>
+      </w:pPr>
+      <w:rPr>
+        <w:rFonts w:ascii="Wingdings" w:hAnsi="Wingdings" w:hint="default"/>
+      </w:rPr>
+    </w:lvl>
+    <w:lvl w:ilvl="3" w:tplc="0C090001" w:tentative="1">
+      <w:start w:val="1"/>
+      <w:numFmt w:val="bullet"/>
+      <w:lvlText w:val=""/>
+      <w:lvlJc w:val="left"/>
+      <w:pPr>
+        <w:ind w:left="2880" w:hanging="360"/>
+      </w:pPr>
+      <w:rPr>
+        <w:rFonts w:ascii="Symbol" w:hAnsi="Symbol" w:hint="default"/>
+      </w:rPr>
+    </w:lvl>
+    <w:lvl w:ilvl="4" w:tplc="0C090003" w:tentative="1">
+      <w:start w:val="1"/>
+      <w:numFmt w:val="bullet"/>
+      <w:lvlText w:val="o"/>
+      <w:lvlJc w:val="left"/>
+      <w:pPr>
+        <w:ind w:left="3600" w:hanging="360"/>
+      </w:pPr>
+      <w:rPr>
+        <w:rFonts w:ascii="Courier New" w:hAnsi="Courier New" w:cs="Courier New" w:hint="default"/>
+      </w:rPr>
+    </w:lvl>
+    <w:lvl w:ilvl="5" w:tplc="0C090005" w:tentative="1">
+      <w:start w:val="1"/>
+      <w:numFmt w:val="bullet"/>
+      <w:lvlText w:val=""/>
+      <w:lvlJc w:val="left"/>
+      <w:pPr>
+        <w:ind w:left="4320" w:hanging="360"/>
+      </w:pPr>
+      <w:rPr>
+        <w:rFonts w:ascii="Wingdings" w:hAnsi="Wingdings" w:hint="default"/>
+      </w:rPr>
+    </w:lvl>
+    <w:lvl w:ilvl="6" w:tplc="0C090001" w:tentative="1">
+      <w:start w:val="1"/>
+      <w:numFmt w:val="bullet"/>
+      <w:lvlText w:val=""/>
+      <w:lvlJc w:val="left"/>
+      <w:pPr>
+        <w:ind w:left="5040" w:hanging="360"/>
+      </w:pPr>
+      <w:rPr>
+        <w:rFonts w:ascii="Symbol" w:hAnsi="Symbol" w:hint="default"/>
+      </w:rPr>
+    </w:lvl>
+    <w:lvl w:ilvl="7" w:tplc="0C090003" w:tentative="1">
+      <w:start w:val="1"/>
+      <w:numFmt w:val="bullet"/>
+      <w:lvlText w:val="o"/>
+      <w:lvlJc w:val="left"/>
+      <w:pPr>
+        <w:ind w:left="5760" w:hanging="360"/>
+      </w:pPr>
+      <w:rPr>
+        <w:rFonts w:ascii="Courier New" w:hAnsi="Courier New" w:cs="Courier New" w:hint="default"/>
+      </w:rPr>
+    </w:lvl>
+    <w:lvl w:ilvl="8" w:tplc="0C090005" w:tentative="1">
+      <w:start w:val="1"/>
+      <w:numFmt w:val="bullet"/>
+      <w:lvlText w:val=""/>
+      <w:lvlJc w:val="left"/>
+      <w:pPr>
+        <w:ind w:left="6480" w:hanging="360"/>
+      </w:pPr>
+      <w:rPr>
+        <w:rFonts w:ascii="Wingdings" w:hAnsi="Wingdings" w:hint="default"/>
+      </w:rPr>
+    </w:lvl>
+  </w:abstractNum>
+  <w:abstractNum w:abstractNumId="7" w15:restartNumberingAfterBreak="0">
+    <w:nsid w:val="717556B1"/>
+    <w:multiLevelType w:val="hybridMultilevel"/>
+    <w:tmpl w:val="91C851D8"/>
+    <w:lvl w:ilvl="0" w:tplc="FFFFFFFF">
+      <w:start w:val="1"/>
+      <w:numFmt w:val="bullet"/>
+      <w:lvlText w:val="-"/>
+      <w:lvlJc w:val="left"/>
+      <w:pPr>
+        <w:ind w:left="720" w:hanging="360"/>
+      </w:pPr>
+      <w:rPr>
+        <w:rFonts w:ascii="Arial" w:hAnsi="Arial" w:hint="default"/>
+      </w:rPr>
+    </w:lvl>
+    <w:lvl w:ilvl="1" w:tplc="2E3040C0">
+      <w:start w:val="1"/>
+      <w:numFmt w:val="bullet"/>
+      <w:lvlText w:val="-"/>
+      <w:lvlJc w:val="left"/>
+      <w:pPr>
+        <w:ind w:left="1440" w:hanging="360"/>
+      </w:pPr>
+      <w:rPr>
+        <w:rFonts w:ascii="Arial" w:hAnsi="Arial" w:hint="default"/>
+      </w:rPr>
+    </w:lvl>
+    <w:lvl w:ilvl="2" w:tplc="FFFFFFFF" w:tentative="1">
+      <w:start w:val="1"/>
+      <w:numFmt w:val="bullet"/>
+      <w:lvlText w:val=""/>
+      <w:lvlJc w:val="left"/>
+      <w:pPr>
+        <w:ind w:left="2160" w:hanging="360"/>
+      </w:pPr>
+      <w:rPr>
+        <w:rFonts w:ascii="Wingdings" w:hAnsi="Wingdings" w:hint="default"/>
+      </w:rPr>
+    </w:lvl>
+    <w:lvl w:ilvl="3" w:tplc="FFFFFFFF" w:tentative="1">
+      <w:start w:val="1"/>
+      <w:numFmt w:val="bullet"/>
+      <w:lvlText w:val=""/>
+      <w:lvlJc w:val="left"/>
+      <w:pPr>
+        <w:ind w:left="2880" w:hanging="360"/>
+      </w:pPr>
+      <w:rPr>
+        <w:rFonts w:ascii="Symbol" w:hAnsi="Symbol" w:hint="default"/>
+      </w:rPr>
+    </w:lvl>
+    <w:lvl w:ilvl="4" w:tplc="FFFFFFFF" w:tentative="1">
+      <w:start w:val="1"/>
+      <w:numFmt w:val="bullet"/>
+      <w:lvlText w:val="o"/>
+      <w:lvlJc w:val="left"/>
+      <w:pPr>
+        <w:ind w:left="3600" w:hanging="360"/>
+      </w:pPr>
+      <w:rPr>
+        <w:rFonts w:ascii="Courier New" w:hAnsi="Courier New" w:cs="Courier New" w:hint="default"/>
+      </w:rPr>
+    </w:lvl>
+    <w:lvl w:ilvl="5" w:tplc="FFFFFFFF" w:tentative="1">
+      <w:start w:val="1"/>
+      <w:numFmt w:val="bullet"/>
+      <w:lvlText w:val=""/>
+      <w:lvlJc w:val="left"/>
+      <w:pPr>
+        <w:ind w:left="4320" w:hanging="360"/>
+      </w:pPr>
+      <w:rPr>
+        <w:rFonts w:ascii="Wingdings" w:hAnsi="Wingdings" w:hint="default"/>
+      </w:rPr>
+    </w:lvl>
+    <w:lvl w:ilvl="6" w:tplc="FFFFFFFF" w:tentative="1">
+      <w:start w:val="1"/>
+      <w:numFmt w:val="bullet"/>
+      <w:lvlText w:val=""/>
+      <w:lvlJc w:val="left"/>
+      <w:pPr>
+        <w:ind w:left="5040" w:hanging="360"/>
+      </w:pPr>
+      <w:rPr>
+        <w:rFonts w:ascii="Symbol" w:hAnsi="Symbol" w:hint="default"/>
+      </w:rPr>
+    </w:lvl>
+    <w:lvl w:ilvl="7" w:tplc="FFFFFFFF" w:tentative="1">
+      <w:start w:val="1"/>
+      <w:numFmt w:val="bullet"/>
+      <w:lvlText w:val="o"/>
+      <w:lvlJc w:val="left"/>
+      <w:pPr>
+        <w:ind w:left="5760" w:hanging="360"/>
+      </w:pPr>
+      <w:rPr>
+        <w:rFonts w:ascii="Courier New" w:hAnsi="Courier New" w:cs="Courier New" w:hint="default"/>
+      </w:rPr>
+    </w:lvl>
+    <w:lvl w:ilvl="8" w:tplc="FFFFFFFF" w:tentative="1">
+      <w:start w:val="1"/>
+      <w:numFmt w:val="bullet"/>
+      <w:lvlText w:val=""/>
+      <w:lvlJc w:val="left"/>
+      <w:pPr>
+        <w:ind w:left="6480" w:hanging="360"/>
+      </w:pPr>
+      <w:rPr>
+        <w:rFonts w:ascii="Wingdings" w:hAnsi="Wingdings" w:hint="default"/>
+      </w:rPr>
+    </w:lvl>
+  </w:abstractNum>
+  <w:abstractNum w:abstractNumId="8" w15:restartNumberingAfterBreak="0">
+    <w:nsid w:val="73BF3F55"/>
+    <w:multiLevelType w:val="hybridMultilevel"/>
+    <w:tmpl w:val="0A582A3C"/>
+    <w:lvl w:ilvl="0" w:tplc="0C090003">
+      <w:start w:val="1"/>
+      <w:numFmt w:val="bullet"/>
+      <w:lvlText w:val="o"/>
+      <w:lvlJc w:val="left"/>
+      <w:pPr>
+        <w:ind w:left="360" w:hanging="360"/>
+      </w:pPr>
+      <w:rPr>
+        <w:rFonts w:ascii="Courier New" w:hAnsi="Courier New" w:cs="Courier New" w:hint="default"/>
+      </w:rPr>
+    </w:lvl>
+    <w:lvl w:ilvl="1" w:tplc="FFFFFFFF" w:tentative="1">
+      <w:start w:val="1"/>
+      <w:numFmt w:val="bullet"/>
+      <w:lvlText w:val="o"/>
+      <w:lvlJc w:val="left"/>
+      <w:pPr>
+        <w:ind w:left="1080" w:hanging="360"/>
+      </w:pPr>
+      <w:rPr>
+        <w:rFonts w:ascii="Courier New" w:hAnsi="Courier New" w:cs="Courier New" w:hint="default"/>
+      </w:rPr>
+    </w:lvl>
+    <w:lvl w:ilvl="2" w:tplc="FFFFFFFF" w:tentative="1">
+      <w:start w:val="1"/>
+      <w:numFmt w:val="bullet"/>
+      <w:lvlText w:val=""/>
+      <w:lvlJc w:val="left"/>
+      <w:pPr>
+        <w:ind w:left="1800" w:hanging="360"/>
+      </w:pPr>
+      <w:rPr>
+        <w:rFonts w:ascii="Wingdings" w:hAnsi="Wingdings" w:hint="default"/>
+      </w:rPr>
+    </w:lvl>
+    <w:lvl w:ilvl="3" w:tplc="FFFFFFFF" w:tentative="1">
+      <w:start w:val="1"/>
+      <w:numFmt w:val="bullet"/>
+      <w:lvlText w:val=""/>
+      <w:lvlJc w:val="left"/>
+      <w:pPr>
+        <w:ind w:left="2520" w:hanging="360"/>
+      </w:pPr>
+      <w:rPr>
+        <w:rFonts w:ascii="Symbol" w:hAnsi="Symbol" w:hint="default"/>
+      </w:rPr>
+    </w:lvl>
+    <w:lvl w:ilvl="4" w:tplc="FFFFFFFF" w:tentative="1">
+      <w:start w:val="1"/>
+      <w:numFmt w:val="bullet"/>
+      <w:lvlText w:val="o"/>
+      <w:lvlJc w:val="left"/>
+      <w:pPr>
+        <w:ind w:left="3240" w:hanging="360"/>
+      </w:pPr>
+      <w:rPr>
+        <w:rFonts w:ascii="Courier New" w:hAnsi="Courier New" w:cs="Courier New" w:hint="default"/>
+      </w:rPr>
+    </w:lvl>
+    <w:lvl w:ilvl="5" w:tplc="FFFFFFFF" w:tentative="1">
+      <w:start w:val="1"/>
+      <w:numFmt w:val="bullet"/>
+      <w:lvlText w:val=""/>
+      <w:lvlJc w:val="left"/>
+      <w:pPr>
+        <w:ind w:left="3960" w:hanging="360"/>
+      </w:pPr>
+      <w:rPr>
+        <w:rFonts w:ascii="Wingdings" w:hAnsi="Wingdings" w:hint="default"/>
+      </w:rPr>
+    </w:lvl>
+    <w:lvl w:ilvl="6" w:tplc="FFFFFFFF" w:tentative="1">
+      <w:start w:val="1"/>
+      <w:numFmt w:val="bullet"/>
+      <w:lvlText w:val=""/>
+      <w:lvlJc w:val="left"/>
+      <w:pPr>
+        <w:ind w:left="4680" w:hanging="360"/>
+      </w:pPr>
+      <w:rPr>
+        <w:rFonts w:ascii="Symbol" w:hAnsi="Symbol" w:hint="default"/>
+      </w:rPr>
+    </w:lvl>
+    <w:lvl w:ilvl="7" w:tplc="FFFFFFFF" w:tentative="1">
+      <w:start w:val="1"/>
+      <w:numFmt w:val="bullet"/>
+      <w:lvlText w:val="o"/>
+      <w:lvlJc w:val="left"/>
+      <w:pPr>
+        <w:ind w:left="5400" w:hanging="360"/>
+      </w:pPr>
+      <w:rPr>
+        <w:rFonts w:ascii="Courier New" w:hAnsi="Courier New" w:cs="Courier New" w:hint="default"/>
+      </w:rPr>
+    </w:lvl>
+    <w:lvl w:ilvl="8" w:tplc="FFFFFFFF" w:tentative="1">
+      <w:start w:val="1"/>
+      <w:numFmt w:val="bullet"/>
+      <w:lvlText w:val=""/>
+      <w:lvlJc w:val="left"/>
+      <w:pPr>
+        <w:ind w:left="6120" w:hanging="360"/>
+      </w:pPr>
+      <w:rPr>
+        <w:rFonts w:ascii="Wingdings" w:hAnsi="Wingdings" w:hint="default"/>
+      </w:rPr>
+    </w:lvl>
+  </w:abstractNum>
+  <w:abstractNum w:abstractNumId="9" w15:restartNumberingAfterBreak="0">
+    <w:nsid w:val="74FF24FC"/>
+    <w:multiLevelType w:val="hybridMultilevel"/>
+    <w:tmpl w:val="25E882DE"/>
+    <w:lvl w:ilvl="0" w:tplc="2E3040C0">
+      <w:start w:val="1"/>
+      <w:numFmt w:val="bullet"/>
+      <w:lvlText w:val="-"/>
+      <w:lvlJc w:val="left"/>
+      <w:pPr>
+        <w:ind w:left="720" w:hanging="360"/>
+      </w:pPr>
+      <w:rPr>
+        <w:rFonts w:ascii="Arial" w:hAnsi="Arial" w:hint="default"/>
+      </w:rPr>
+    </w:lvl>
+    <w:lvl w:ilvl="1" w:tplc="0C090003">
+      <w:start w:val="1"/>
+      <w:numFmt w:val="bullet"/>
+      <w:lvlText w:val="o"/>
+      <w:lvlJc w:val="left"/>
+      <w:pPr>
+        <w:ind w:left="1440" w:hanging="360"/>
+      </w:pPr>
+      <w:rPr>
+        <w:rFonts w:ascii="Courier New" w:hAnsi="Courier New" w:cs="Courier New" w:hint="default"/>
+      </w:rPr>
+    </w:lvl>
+    <w:lvl w:ilvl="2" w:tplc="0C090005" w:tentative="1">
+      <w:start w:val="1"/>
+      <w:numFmt w:val="bullet"/>
+      <w:lvlText w:val=""/>
+      <w:lvlJc w:val="left"/>
+      <w:pPr>
+        <w:ind w:left="2160" w:hanging="360"/>
+      </w:pPr>
+      <w:rPr>
+        <w:rFonts w:ascii="Wingdings" w:hAnsi="Wingdings" w:hint="default"/>
+      </w:rPr>
+    </w:lvl>
+    <w:lvl w:ilvl="3" w:tplc="0C090001" w:tentative="1">
+      <w:start w:val="1"/>
+      <w:numFmt w:val="bullet"/>
+      <w:lvlText w:val=""/>
+      <w:lvlJc w:val="left"/>
+      <w:pPr>
+        <w:ind w:left="2880" w:hanging="360"/>
+      </w:pPr>
+      <w:rPr>
+        <w:rFonts w:ascii="Symbol" w:hAnsi="Symbol" w:hint="default"/>
+      </w:rPr>
+    </w:lvl>
+    <w:lvl w:ilvl="4" w:tplc="0C090003" w:tentative="1">
+      <w:start w:val="1"/>
+      <w:numFmt w:val="bullet"/>
+      <w:lvlText w:val="o"/>
+      <w:lvlJc w:val="left"/>
+      <w:pPr>
+        <w:ind w:left="3600" w:hanging="360"/>
+      </w:pPr>
+      <w:rPr>
+        <w:rFonts w:ascii="Courier New" w:hAnsi="Courier New" w:cs="Courier New" w:hint="default"/>
+      </w:rPr>
+    </w:lvl>
+    <w:lvl w:ilvl="5" w:tplc="0C090005" w:tentative="1">
+      <w:start w:val="1"/>
+      <w:numFmt w:val="bullet"/>
+      <w:lvlText w:val=""/>
+      <w:lvlJc w:val="left"/>
+      <w:pPr>
+        <w:ind w:left="4320" w:hanging="360"/>
+      </w:pPr>
+      <w:rPr>
+        <w:rFonts w:ascii="Wingdings" w:hAnsi="Wingdings" w:hint="default"/>
+      </w:rPr>
+    </w:lvl>
+    <w:lvl w:ilvl="6" w:tplc="0C090001" w:tentative="1">
+      <w:start w:val="1"/>
+      <w:numFmt w:val="bullet"/>
+      <w:lvlText w:val=""/>
+      <w:lvlJc w:val="left"/>
+      <w:pPr>
+        <w:ind w:left="5040" w:hanging="360"/>
+      </w:pPr>
+      <w:rPr>
+        <w:rFonts w:ascii="Symbol" w:hAnsi="Symbol" w:hint="default"/>
+      </w:rPr>
+    </w:lvl>
+    <w:lvl w:ilvl="7" w:tplc="0C090003" w:tentative="1">
+      <w:start w:val="1"/>
+      <w:numFmt w:val="bullet"/>
+      <w:lvlText w:val="o"/>
+      <w:lvlJc w:val="left"/>
+      <w:pPr>
+        <w:ind w:left="5760" w:hanging="360"/>
+      </w:pPr>
+      <w:rPr>
+        <w:rFonts w:ascii="Courier New" w:hAnsi="Courier New" w:cs="Courier New" w:hint="default"/>
+      </w:rPr>
+    </w:lvl>
+    <w:lvl w:ilvl="8" w:tplc="0C090005" w:tentative="1">
+      <w:start w:val="1"/>
+      <w:numFmt w:val="bullet"/>
+      <w:lvlText w:val=""/>
+      <w:lvlJc w:val="left"/>
+      <w:pPr>
+        <w:ind w:left="6480" w:hanging="360"/>
+      </w:pPr>
+      <w:rPr>
+        <w:rFonts w:ascii="Wingdings" w:hAnsi="Wingdings" w:hint="default"/>
+      </w:rPr>
+    </w:lvl>
+  </w:abstractNum>
+  <w:num w:numId="1" w16cid:durableId="1697653503">
+    <w:abstractNumId w:val="6"/>
+  </w:num>
+  <w:num w:numId="2" w16cid:durableId="636187636">
+    <w:abstractNumId w:val="0"/>
+  </w:num>
+  <w:num w:numId="3" w16cid:durableId="1398742519">
+    <w:abstractNumId w:val="5"/>
+  </w:num>
+  <w:num w:numId="4" w16cid:durableId="698046605">
+    <w:abstractNumId w:val="9"/>
+  </w:num>
+  <w:num w:numId="5" w16cid:durableId="1828981366">
+    <w:abstractNumId w:val="8"/>
+  </w:num>
+  <w:num w:numId="6" w16cid:durableId="1764522983">
+    <w:abstractNumId w:val="2"/>
+  </w:num>
+  <w:num w:numId="7" w16cid:durableId="1508208862">
+    <w:abstractNumId w:val="1"/>
+  </w:num>
+  <w:num w:numId="8" w16cid:durableId="311100567">
+    <w:abstractNumId w:val="3"/>
+  </w:num>
+  <w:num w:numId="9" w16cid:durableId="829717430">
+    <w:abstractNumId w:val="4"/>
+  </w:num>
+  <w:num w:numId="10" w16cid:durableId="135029548">
+    <w:abstractNumId w:val="7"/>
+  </w:num>
+</w:numbering>
 </file>
 
 <file path=word/styles.xml><?xml version="1.0" encoding="utf-8"?>
@@ -523,6 +2020,17 @@
     <w:semiHidden/>
     <w:unhideWhenUsed/>
   </w:style>
+  <w:style w:type="paragraph" w:styleId="ListParagraph">
+    <w:name w:val="List Paragraph"/>
+    <w:basedOn w:val="Normal"/>
+    <w:uiPriority w:val="34"/>
+    <w:qFormat/>
+    <w:rsid w:val="00C81C5F"/>
+    <w:pPr>
+      <w:ind w:left="720"/>
+      <w:contextualSpacing/>
+    </w:pPr>
+  </w:style>
 </w:styles>
 </file>
 

</xml_diff>